<commit_message>
mise a jour document
</commit_message>
<xml_diff>
--- a/DATACENTER.docx
+++ b/DATACENTER.docx
@@ -275,6 +275,8 @@
         </w:rPr>
         <w:t>SECURITE</w:t>
       </w:r>
+      <w:bookmarkStart w:id="0" w:name="_GoBack"/>
+      <w:bookmarkEnd w:id="0"/>
     </w:p>
     <w:p/>
     <w:p/>
@@ -342,8 +344,13 @@
       <w:pPr>
         <w:spacing w:after="0"/>
       </w:pPr>
-      <w:r>
-        <w:t xml:space="preserve">Sécurité: badge et utilisation d'emprunte est nécessaire, superviser pour corriger les alertes </w:t>
+      <w:proofErr w:type="gramStart"/>
+      <w:r>
+        <w:t>Sécurité:</w:t>
+      </w:r>
+      <w:proofErr w:type="gramEnd"/>
+      <w:r>
+        <w:t xml:space="preserve"> badge et utilisation d'emprunte est nécessaire, superviser pour corriger les alertes </w:t>
       </w:r>
     </w:p>
     <w:p>
@@ -548,6 +555,7 @@
       <w:pPr>
         <w:spacing w:after="0"/>
       </w:pPr>
+      <w:proofErr w:type="gramStart"/>
       <w:r>
         <w:rPr>
           <w:highlight w:val="yellow"/>
@@ -557,6 +565,7 @@
       <w:r>
         <w:t>:</w:t>
       </w:r>
+      <w:proofErr w:type="gramEnd"/>
     </w:p>
     <w:p>
       <w:pPr>
@@ -691,6 +700,7 @@
           <w:shd w:val="clear" w:color="auto" w:fill="FFFFFF"/>
         </w:rPr>
       </w:pPr>
+      <w:proofErr w:type="gramStart"/>
       <w:r>
         <w:rPr>
           <w:rFonts w:ascii="Arial" w:hAnsi="Arial" w:cs="Arial"/>
@@ -699,7 +709,18 @@
           <w:szCs w:val="21"/>
           <w:shd w:val="clear" w:color="auto" w:fill="FFFFFF"/>
         </w:rPr>
-        <w:t>est une méthode économique qui utilise la différence de température entre l'air en sortie des ordinateurs et la température de l'air extérieur afin d'aider au système de refroidissement à eau</w:t>
+        <w:t>est</w:t>
+      </w:r>
+      <w:proofErr w:type="gramEnd"/>
+      <w:r>
+        <w:rPr>
+          <w:rFonts w:ascii="Arial" w:hAnsi="Arial" w:cs="Arial"/>
+          <w:color w:val="4D5156"/>
+          <w:sz w:val="21"/>
+          <w:szCs w:val="21"/>
+          <w:shd w:val="clear" w:color="auto" w:fill="FFFFFF"/>
+        </w:rPr>
+        <w:t xml:space="preserve"> une méthode économique qui utilise la différence de température entre l'air en sortie des ordinateurs et la température de l'air extérieur afin d'aider au système de refroidissement à eau</w:t>
       </w:r>
     </w:p>
     <w:p>
@@ -1355,8 +1376,6 @@
       <w:pPr>
         <w:spacing w:after="0"/>
       </w:pPr>
-      <w:bookmarkStart w:id="0" w:name="_GoBack"/>
-      <w:bookmarkEnd w:id="0"/>
       <w:r>
         <w:t>Redondance :</w:t>
       </w:r>
@@ -2384,7 +2403,23 @@
           <w:szCs w:val="24"/>
         </w:rPr>
         <w:lastRenderedPageBreak/>
-        <w:t>Après l’Afrique du Sud et la Côte d’Ivoire, le pays dispose désormais d’un ordinateur ultra-puissant. Installé au sein de la Cité du savoir de Diamniadio depuis le mois de février, il doit permettre de produire à domicile des simulations à partir d’importantes masses de data.</w:t>
+        <w:t xml:space="preserve">Après l’Afrique du Sud et la Côte d’Ivoire, le pays dispose désormais d’un ordinateur ultra-puissant. Installé au sein de la Cité du savoir de </w:t>
+      </w:r>
+      <w:proofErr w:type="spellStart"/>
+      <w:r>
+        <w:rPr>
+          <w:sz w:val="24"/>
+          <w:szCs w:val="24"/>
+        </w:rPr>
+        <w:t>Diamniadio</w:t>
+      </w:r>
+      <w:proofErr w:type="spellEnd"/>
+      <w:r>
+        <w:rPr>
+          <w:sz w:val="24"/>
+          <w:szCs w:val="24"/>
+        </w:rPr>
+        <w:t xml:space="preserve"> depuis le mois de février, il doit permettre de produire à domicile des simulations à partir d’importantes masses de data.</w:t>
       </w:r>
     </w:p>
     <w:p>
@@ -2514,28 +2549,30 @@
           <w:highlight w:val="yellow"/>
           <w:lang w:eastAsia="fr-FR"/>
         </w:rPr>
-        <w:t>320 TFIops</w:t>
-      </w:r>
+        <w:t xml:space="preserve">320 </w:t>
+      </w:r>
+      <w:proofErr w:type="spellStart"/>
       <w:r>
         <w:rPr>
           <w:rFonts w:ascii="Segoe UI" w:eastAsia="Times New Roman" w:hAnsi="Segoe UI" w:cs="Segoe UI"/>
           <w:color w:val="2D2C2C"/>
           <w:sz w:val="24"/>
           <w:szCs w:val="24"/>
-          <w:lang w:eastAsia="fr-FR"/>
-        </w:rPr>
-        <w:t xml:space="preserve"> et d'une capacité de stockage intégrée de </w:t>
-      </w:r>
+          <w:highlight w:val="yellow"/>
+          <w:lang w:eastAsia="fr-FR"/>
+        </w:rPr>
+        <w:t>TFIops</w:t>
+      </w:r>
+      <w:proofErr w:type="spellEnd"/>
       <w:r>
         <w:rPr>
           <w:rFonts w:ascii="Segoe UI" w:eastAsia="Times New Roman" w:hAnsi="Segoe UI" w:cs="Segoe UI"/>
           <w:color w:val="2D2C2C"/>
           <w:sz w:val="24"/>
           <w:szCs w:val="24"/>
-          <w:highlight w:val="yellow"/>
-          <w:lang w:eastAsia="fr-FR"/>
-        </w:rPr>
-        <w:t>21 To</w:t>
+          <w:lang w:eastAsia="fr-FR"/>
+        </w:rPr>
+        <w:t xml:space="preserve"> et d'une capacité de stockage intégrée de </w:t>
       </w:r>
       <w:r>
         <w:rPr>
@@ -2543,9 +2580,10 @@
           <w:color w:val="2D2C2C"/>
           <w:sz w:val="24"/>
           <w:szCs w:val="24"/>
-          <w:lang w:eastAsia="fr-FR"/>
-        </w:rPr>
-        <w:t>, il entre dans la catégorie des supercalculateurs. Il sera associé à un portail d'accès aux ressources en mode mutualisé. Un data center "</w:t>
+          <w:highlight w:val="yellow"/>
+          <w:lang w:eastAsia="fr-FR"/>
+        </w:rPr>
+        <w:t>21 To</w:t>
       </w:r>
       <w:r>
         <w:rPr>
@@ -2553,10 +2591,9 @@
           <w:color w:val="2D2C2C"/>
           <w:sz w:val="24"/>
           <w:szCs w:val="24"/>
-          <w:highlight w:val="yellow"/>
-          <w:lang w:eastAsia="fr-FR"/>
-        </w:rPr>
-        <w:t>container</w:t>
+          <w:lang w:eastAsia="fr-FR"/>
+        </w:rPr>
+        <w:t>, il entre dans la catégorie des supercalculateurs. Il sera associé à un portail d'accès aux ressources en mode mutualisé. Un data center "</w:t>
       </w:r>
       <w:r>
         <w:rPr>
@@ -2564,9 +2601,10 @@
           <w:color w:val="2D2C2C"/>
           <w:sz w:val="24"/>
           <w:szCs w:val="24"/>
-          <w:lang w:eastAsia="fr-FR"/>
-        </w:rPr>
-        <w:t xml:space="preserve">" sera également </w:t>
+          <w:highlight w:val="yellow"/>
+          <w:lang w:eastAsia="fr-FR"/>
+        </w:rPr>
+        <w:t>container</w:t>
       </w:r>
       <w:r>
         <w:rPr>
@@ -2576,7 +2614,7 @@
           <w:szCs w:val="24"/>
           <w:lang w:eastAsia="fr-FR"/>
         </w:rPr>
-        <w:t>préinstallé</w:t>
+        <w:t xml:space="preserve">" sera également </w:t>
       </w:r>
       <w:r>
         <w:rPr>
@@ -2586,13 +2624,9 @@
           <w:szCs w:val="24"/>
           <w:lang w:eastAsia="fr-FR"/>
         </w:rPr>
-        <w:t>. </w:t>
-      </w:r>
-    </w:p>
-    <w:p>
-      <w:pPr>
-        <w:shd w:val="clear" w:color="auto" w:fill="FFFFFF"/>
-        <w:spacing w:after="100" w:afterAutospacing="1" w:line="420" w:lineRule="atLeast"/>
+        <w:t>préinstallé</w:t>
+      </w:r>
+      <w:r>
         <w:rPr>
           <w:rFonts w:ascii="Segoe UI" w:eastAsia="Times New Roman" w:hAnsi="Segoe UI" w:cs="Segoe UI"/>
           <w:color w:val="2D2C2C"/>
@@ -2600,8 +2634,13 @@
           <w:szCs w:val="24"/>
           <w:lang w:eastAsia="fr-FR"/>
         </w:rPr>
-      </w:pPr>
-      <w:r>
+        <w:t>. </w:t>
+      </w:r>
+    </w:p>
+    <w:p>
+      <w:pPr>
+        <w:shd w:val="clear" w:color="auto" w:fill="FFFFFF"/>
+        <w:spacing w:after="100" w:afterAutospacing="1" w:line="420" w:lineRule="atLeast"/>
         <w:rPr>
           <w:rFonts w:ascii="Segoe UI" w:eastAsia="Times New Roman" w:hAnsi="Segoe UI" w:cs="Segoe UI"/>
           <w:color w:val="2D2C2C"/>
@@ -2609,19 +2648,29 @@
           <w:szCs w:val="24"/>
           <w:lang w:eastAsia="fr-FR"/>
         </w:rPr>
-        <w:t xml:space="preserve">Econome en énergie, ce </w:t>
-      </w:r>
+      </w:pPr>
       <w:r>
         <w:rPr>
           <w:rFonts w:ascii="Segoe UI" w:eastAsia="Times New Roman" w:hAnsi="Segoe UI" w:cs="Segoe UI"/>
           <w:color w:val="2D2C2C"/>
           <w:sz w:val="24"/>
           <w:szCs w:val="24"/>
+          <w:lang w:eastAsia="fr-FR"/>
+        </w:rPr>
+        <w:t xml:space="preserve">Econome en énergie, ce </w:t>
+      </w:r>
+      <w:r>
+        <w:rPr>
+          <w:rFonts w:ascii="Segoe UI" w:eastAsia="Times New Roman" w:hAnsi="Segoe UI" w:cs="Segoe UI"/>
+          <w:color w:val="2D2C2C"/>
+          <w:sz w:val="24"/>
+          <w:szCs w:val="24"/>
           <w:highlight w:val="yellow"/>
           <w:lang w:eastAsia="fr-FR"/>
         </w:rPr>
         <w:t>supercalculateur </w:t>
       </w:r>
+      <w:proofErr w:type="spellStart"/>
       <w:r>
         <w:rPr>
           <w:rFonts w:ascii="Segoe UI" w:eastAsia="Times New Roman" w:hAnsi="Segoe UI" w:cs="Segoe UI"/>
@@ -2635,6 +2684,7 @@
         </w:rPr>
         <w:t>Sequana</w:t>
       </w:r>
+      <w:proofErr w:type="spellEnd"/>
       <w:r>
         <w:rPr>
           <w:rFonts w:ascii="Segoe UI" w:eastAsia="Times New Roman" w:hAnsi="Segoe UI" w:cs="Segoe UI"/>
@@ -2687,7 +2737,31 @@
           <w:szCs w:val="24"/>
           <w:lang w:eastAsia="fr-FR"/>
         </w:rPr>
-        <w:t>C'est en juin prochain que le Sénégal recevra le supercalculateur acheté à la société française Atos. Une machine d'un Pétaflop, qui sera le plus puissant supercalculateur en fonction en Afrique sub-saharienne. La Côte d'Ivoire l'an dernier et l'Afrique du Sud en 2016 se sont, eux aussi, dotés de supercalculateur. Des machines qui permettent un bond en avant, non seulement pour la recherche scientifique, mais aussi pour l'économie.</w:t>
+        <w:t xml:space="preserve">C'est en juin prochain que le Sénégal recevra le supercalculateur acheté à la société française Atos. Une machine d'un </w:t>
+      </w:r>
+      <w:proofErr w:type="spellStart"/>
+      <w:r>
+        <w:rPr>
+          <w:rFonts w:ascii="Times New Roman" w:eastAsia="Times New Roman" w:hAnsi="Times New Roman" w:cs="Times New Roman"/>
+          <w:bCs/>
+          <w:color w:val="000000"/>
+          <w:sz w:val="24"/>
+          <w:szCs w:val="24"/>
+          <w:lang w:eastAsia="fr-FR"/>
+        </w:rPr>
+        <w:t>Pétaflop</w:t>
+      </w:r>
+      <w:proofErr w:type="spellEnd"/>
+      <w:r>
+        <w:rPr>
+          <w:rFonts w:ascii="Times New Roman" w:eastAsia="Times New Roman" w:hAnsi="Times New Roman" w:cs="Times New Roman"/>
+          <w:bCs/>
+          <w:color w:val="000000"/>
+          <w:sz w:val="24"/>
+          <w:szCs w:val="24"/>
+          <w:lang w:eastAsia="fr-FR"/>
+        </w:rPr>
+        <w:t>, qui sera le plus puissant supercalculateur en fonction en Afrique sub-saharienne. La Côte d'Ivoire l'an dernier et l'Afrique du Sud en 2016 se sont, eux aussi, dotés de supercalculateur. Des machines qui permettent un bond en avant, non seulement pour la recherche scientifique, mais aussi pour l'économie.</w:t>
       </w:r>
     </w:p>
     <w:p>
@@ -2710,7 +2784,29 @@
           <w:lang w:eastAsia="fr-FR"/>
         </w:rPr>
         <w:lastRenderedPageBreak/>
-        <w:t>Depuis quelques années, ils sont devenus les symboles de la modernité et de la puissance technologique. Les supercalculateurs sont des machines à tout faire. Industrie, santé, agriculture, exploration pétrolière, ou encore changement climatique, ils permettent d'analyser des milliards de données. La machine acquise par le Sénégal est fabriquée par le français Atos. Elle possède une puissance d'un pétaflop.</w:t>
+        <w:t xml:space="preserve">Depuis quelques années, ils sont devenus les symboles de la modernité et de la puissance technologique. Les supercalculateurs sont des machines à tout faire. Industrie, santé, agriculture, exploration pétrolière, ou encore changement climatique, ils permettent d'analyser des milliards de données. La machine acquise par le Sénégal est fabriquée par le français Atos. Elle possède une puissance d'un </w:t>
+      </w:r>
+      <w:proofErr w:type="spellStart"/>
+      <w:r>
+        <w:rPr>
+          <w:rFonts w:ascii="Times New Roman" w:eastAsia="Times New Roman" w:hAnsi="Times New Roman" w:cs="Times New Roman"/>
+          <w:color w:val="000000"/>
+          <w:sz w:val="24"/>
+          <w:szCs w:val="24"/>
+          <w:lang w:eastAsia="fr-FR"/>
+        </w:rPr>
+        <w:t>pétaflop</w:t>
+      </w:r>
+      <w:proofErr w:type="spellEnd"/>
+      <w:r>
+        <w:rPr>
+          <w:rFonts w:ascii="Times New Roman" w:eastAsia="Times New Roman" w:hAnsi="Times New Roman" w:cs="Times New Roman"/>
+          <w:color w:val="000000"/>
+          <w:sz w:val="24"/>
+          <w:szCs w:val="24"/>
+          <w:lang w:eastAsia="fr-FR"/>
+        </w:rPr>
+        <w:t>.</w:t>
       </w:r>
     </w:p>
     <w:p>
@@ -2732,7 +2828,29 @@
           <w:szCs w:val="24"/>
           <w:lang w:eastAsia="fr-FR"/>
         </w:rPr>
-        <w:t>Explications avec Francis Meston, le directeur exécutif d'Atos pour le Moyen-Orient, la Turquie et l'Afrique. « </w:t>
+        <w:t xml:space="preserve">Explications avec Francis </w:t>
+      </w:r>
+      <w:proofErr w:type="spellStart"/>
+      <w:r>
+        <w:rPr>
+          <w:rFonts w:ascii="Times New Roman" w:eastAsia="Times New Roman" w:hAnsi="Times New Roman" w:cs="Times New Roman"/>
+          <w:color w:val="000000"/>
+          <w:sz w:val="24"/>
+          <w:szCs w:val="24"/>
+          <w:lang w:eastAsia="fr-FR"/>
+        </w:rPr>
+        <w:t>Meston</w:t>
+      </w:r>
+      <w:proofErr w:type="spellEnd"/>
+      <w:r>
+        <w:rPr>
+          <w:rFonts w:ascii="Times New Roman" w:eastAsia="Times New Roman" w:hAnsi="Times New Roman" w:cs="Times New Roman"/>
+          <w:color w:val="000000"/>
+          <w:sz w:val="24"/>
+          <w:szCs w:val="24"/>
+          <w:lang w:eastAsia="fr-FR"/>
+        </w:rPr>
+        <w:t>, le directeur exécutif d'Atos pour le Moyen-Orient, la Turquie et l'Afrique. « </w:t>
       </w:r>
       <w:r>
         <w:rPr>
@@ -2832,15 +2950,49 @@
         </w:rPr>
         <w:t xml:space="preserve"> </w:t>
       </w:r>
-      <w:r>
-        <w:rPr>
-          <w:rFonts w:ascii="Times New Roman" w:eastAsia="Times New Roman" w:hAnsi="Times New Roman" w:cs="Times New Roman"/>
-          <w:color w:val="000000"/>
-          <w:sz w:val="24"/>
-          <w:szCs w:val="24"/>
-          <w:lang w:eastAsia="fr-FR"/>
-        </w:rPr>
-        <w:t>teuw Niane est le ministre sénégalais de l'Enseignement supérieur.</w:t>
+      <w:proofErr w:type="spellStart"/>
+      <w:r>
+        <w:rPr>
+          <w:rFonts w:ascii="Times New Roman" w:eastAsia="Times New Roman" w:hAnsi="Times New Roman" w:cs="Times New Roman"/>
+          <w:color w:val="000000"/>
+          <w:sz w:val="24"/>
+          <w:szCs w:val="24"/>
+          <w:lang w:eastAsia="fr-FR"/>
+        </w:rPr>
+        <w:t>teuw</w:t>
+      </w:r>
+      <w:proofErr w:type="spellEnd"/>
+      <w:r>
+        <w:rPr>
+          <w:rFonts w:ascii="Times New Roman" w:eastAsia="Times New Roman" w:hAnsi="Times New Roman" w:cs="Times New Roman"/>
+          <w:color w:val="000000"/>
+          <w:sz w:val="24"/>
+          <w:szCs w:val="24"/>
+          <w:lang w:eastAsia="fr-FR"/>
+        </w:rPr>
+        <w:t xml:space="preserve"> </w:t>
+      </w:r>
+      <w:proofErr w:type="spellStart"/>
+      <w:r>
+        <w:rPr>
+          <w:rFonts w:ascii="Times New Roman" w:eastAsia="Times New Roman" w:hAnsi="Times New Roman" w:cs="Times New Roman"/>
+          <w:color w:val="000000"/>
+          <w:sz w:val="24"/>
+          <w:szCs w:val="24"/>
+          <w:lang w:eastAsia="fr-FR"/>
+        </w:rPr>
+        <w:t>Niane</w:t>
+      </w:r>
+      <w:proofErr w:type="spellEnd"/>
+      <w:r>
+        <w:rPr>
+          <w:rFonts w:ascii="Times New Roman" w:eastAsia="Times New Roman" w:hAnsi="Times New Roman" w:cs="Times New Roman"/>
+          <w:color w:val="000000"/>
+          <w:sz w:val="24"/>
+          <w:szCs w:val="24"/>
+          <w:lang w:eastAsia="fr-FR"/>
+        </w:rPr>
+        <w:t xml:space="preserve"> est le ministre sénégalais de l'Enseignement supérieur.</w:t>
       </w:r>
       <w:r>
         <w:rPr>
@@ -2895,7 +3047,29 @@
           <w:szCs w:val="24"/>
           <w:lang w:eastAsia="fr-FR"/>
         </w:rPr>
-        <w:t>Avec ce supercalculateur, les Sénégalais deviennent autonomes. Le Centre national de calcul scientifique de Diamniadio qui accueillera la machine, pourra bientôt puiser dans un vivier de chercheurs formés au Sénégal.</w:t>
+        <w:t xml:space="preserve">Avec ce supercalculateur, les Sénégalais deviennent autonomes. Le Centre national de calcul scientifique de </w:t>
+      </w:r>
+      <w:proofErr w:type="spellStart"/>
+      <w:r>
+        <w:rPr>
+          <w:rFonts w:ascii="Times New Roman" w:eastAsia="Times New Roman" w:hAnsi="Times New Roman" w:cs="Times New Roman"/>
+          <w:color w:val="000000"/>
+          <w:sz w:val="24"/>
+          <w:szCs w:val="24"/>
+          <w:lang w:eastAsia="fr-FR"/>
+        </w:rPr>
+        <w:t>Diamniadio</w:t>
+      </w:r>
+      <w:proofErr w:type="spellEnd"/>
+      <w:r>
+        <w:rPr>
+          <w:rFonts w:ascii="Times New Roman" w:eastAsia="Times New Roman" w:hAnsi="Times New Roman" w:cs="Times New Roman"/>
+          <w:color w:val="000000"/>
+          <w:sz w:val="24"/>
+          <w:szCs w:val="24"/>
+          <w:lang w:eastAsia="fr-FR"/>
+        </w:rPr>
+        <w:t xml:space="preserve"> qui accueillera la machine, pourra bientôt puiser dans un vivier de chercheurs formés au Sénégal.</w:t>
       </w:r>
       <w:r>
         <w:rPr>
@@ -2918,15 +3092,49 @@
         </w:rPr>
         <w:t xml:space="preserve"> </w:t>
       </w:r>
-      <w:r>
-        <w:rPr>
-          <w:rFonts w:ascii="Times New Roman" w:eastAsia="Times New Roman" w:hAnsi="Times New Roman" w:cs="Times New Roman"/>
-          <w:color w:val="000000"/>
-          <w:sz w:val="24"/>
-          <w:szCs w:val="24"/>
-          <w:lang w:eastAsia="fr-FR"/>
-        </w:rPr>
-        <w:t>teuw Niane : « </w:t>
+      <w:proofErr w:type="spellStart"/>
+      <w:r>
+        <w:rPr>
+          <w:rFonts w:ascii="Times New Roman" w:eastAsia="Times New Roman" w:hAnsi="Times New Roman" w:cs="Times New Roman"/>
+          <w:color w:val="000000"/>
+          <w:sz w:val="24"/>
+          <w:szCs w:val="24"/>
+          <w:lang w:eastAsia="fr-FR"/>
+        </w:rPr>
+        <w:t>teuw</w:t>
+      </w:r>
+      <w:proofErr w:type="spellEnd"/>
+      <w:r>
+        <w:rPr>
+          <w:rFonts w:ascii="Times New Roman" w:eastAsia="Times New Roman" w:hAnsi="Times New Roman" w:cs="Times New Roman"/>
+          <w:color w:val="000000"/>
+          <w:sz w:val="24"/>
+          <w:szCs w:val="24"/>
+          <w:lang w:eastAsia="fr-FR"/>
+        </w:rPr>
+        <w:t xml:space="preserve"> </w:t>
+      </w:r>
+      <w:proofErr w:type="spellStart"/>
+      <w:r>
+        <w:rPr>
+          <w:rFonts w:ascii="Times New Roman" w:eastAsia="Times New Roman" w:hAnsi="Times New Roman" w:cs="Times New Roman"/>
+          <w:color w:val="000000"/>
+          <w:sz w:val="24"/>
+          <w:szCs w:val="24"/>
+          <w:lang w:eastAsia="fr-FR"/>
+        </w:rPr>
+        <w:t>Niane</w:t>
+      </w:r>
+      <w:proofErr w:type="spellEnd"/>
+      <w:r>
+        <w:rPr>
+          <w:rFonts w:ascii="Times New Roman" w:eastAsia="Times New Roman" w:hAnsi="Times New Roman" w:cs="Times New Roman"/>
+          <w:color w:val="000000"/>
+          <w:sz w:val="24"/>
+          <w:szCs w:val="24"/>
+          <w:lang w:eastAsia="fr-FR"/>
+        </w:rPr>
+        <w:t> : « </w:t>
       </w:r>
       <w:r>
         <w:rPr>
@@ -2938,51 +3146,9 @@
           <w:szCs w:val="24"/>
           <w:lang w:eastAsia="fr-FR"/>
         </w:rPr>
-        <w:t>Nous allons, dès la rentrée 2019, mettre en place plusieurs masters... en intelligence artificielle, en big data; en cyber-sécurité, en génétique moléculaire, en calcul scientifique, modélisation et simulation numérique.</w:t>
-      </w:r>
-      <w:r>
-        <w:rPr>
-          <w:rFonts w:ascii="Times New Roman" w:eastAsia="Times New Roman" w:hAnsi="Times New Roman" w:cs="Times New Roman"/>
-          <w:color w:val="000000"/>
-          <w:sz w:val="24"/>
-          <w:szCs w:val="24"/>
-          <w:lang w:eastAsia="fr-FR"/>
-        </w:rPr>
-        <w:t> »</w:t>
-      </w:r>
-    </w:p>
-    <w:p>
-      <w:pPr>
-        <w:spacing w:after="420" w:line="240" w:lineRule="auto"/>
-        <w:rPr>
-          <w:rFonts w:ascii="Times New Roman" w:eastAsia="Times New Roman" w:hAnsi="Times New Roman" w:cs="Times New Roman"/>
-          <w:color w:val="000000"/>
-          <w:sz w:val="24"/>
-          <w:szCs w:val="24"/>
-          <w:lang w:eastAsia="fr-FR"/>
-        </w:rPr>
-      </w:pPr>
-      <w:r>
-        <w:rPr>
-          <w:rFonts w:ascii="Times New Roman" w:eastAsia="Times New Roman" w:hAnsi="Times New Roman" w:cs="Times New Roman"/>
-          <w:color w:val="000000"/>
-          <w:sz w:val="24"/>
-          <w:szCs w:val="24"/>
-          <w:lang w:eastAsia="fr-FR"/>
-        </w:rPr>
-        <w:t>L'écosystème scientifique qui se met en place, se doublera d'un écosystème entrepreneurial. Car le supercalculateur va attirer les entreprises qui pourront louer du temps de calcul pour développer leurs produits.</w:t>
-      </w:r>
-      <w:r>
-        <w:rPr>
-          <w:rFonts w:ascii="Times New Roman" w:eastAsia="Times New Roman" w:hAnsi="Times New Roman" w:cs="Times New Roman"/>
-          <w:color w:val="000000"/>
-          <w:sz w:val="24"/>
-          <w:szCs w:val="24"/>
-          <w:lang w:eastAsia="fr-FR"/>
-        </w:rPr>
-        <w:br/>
-        <w:t>Francis Meston. « </w:t>
-      </w:r>
+        <w:t xml:space="preserve">Nous allons, dès la rentrée 2019, mettre en place plusieurs masters... en intelligence artificielle, en </w:t>
+      </w:r>
+      <w:proofErr w:type="spellStart"/>
       <w:r>
         <w:rPr>
           <w:rFonts w:ascii="Times New Roman" w:eastAsia="Times New Roman" w:hAnsi="Times New Roman" w:cs="Times New Roman"/>
@@ -2993,6 +3159,96 @@
           <w:szCs w:val="24"/>
           <w:lang w:eastAsia="fr-FR"/>
         </w:rPr>
+        <w:t>big</w:t>
+      </w:r>
+      <w:proofErr w:type="spellEnd"/>
+      <w:r>
+        <w:rPr>
+          <w:rFonts w:ascii="Times New Roman" w:eastAsia="Times New Roman" w:hAnsi="Times New Roman" w:cs="Times New Roman"/>
+          <w:i/>
+          <w:iCs/>
+          <w:color w:val="000000"/>
+          <w:sz w:val="24"/>
+          <w:szCs w:val="24"/>
+          <w:lang w:eastAsia="fr-FR"/>
+        </w:rPr>
+        <w:t xml:space="preserve"> data; en cyber-sécurité, en génétique moléculaire, en calcul scientifique, modélisation et simulation numérique.</w:t>
+      </w:r>
+      <w:r>
+        <w:rPr>
+          <w:rFonts w:ascii="Times New Roman" w:eastAsia="Times New Roman" w:hAnsi="Times New Roman" w:cs="Times New Roman"/>
+          <w:color w:val="000000"/>
+          <w:sz w:val="24"/>
+          <w:szCs w:val="24"/>
+          <w:lang w:eastAsia="fr-FR"/>
+        </w:rPr>
+        <w:t> »</w:t>
+      </w:r>
+    </w:p>
+    <w:p>
+      <w:pPr>
+        <w:spacing w:after="420" w:line="240" w:lineRule="auto"/>
+        <w:rPr>
+          <w:rFonts w:ascii="Times New Roman" w:eastAsia="Times New Roman" w:hAnsi="Times New Roman" w:cs="Times New Roman"/>
+          <w:color w:val="000000"/>
+          <w:sz w:val="24"/>
+          <w:szCs w:val="24"/>
+          <w:lang w:eastAsia="fr-FR"/>
+        </w:rPr>
+      </w:pPr>
+      <w:r>
+        <w:rPr>
+          <w:rFonts w:ascii="Times New Roman" w:eastAsia="Times New Roman" w:hAnsi="Times New Roman" w:cs="Times New Roman"/>
+          <w:color w:val="000000"/>
+          <w:sz w:val="24"/>
+          <w:szCs w:val="24"/>
+          <w:lang w:eastAsia="fr-FR"/>
+        </w:rPr>
+        <w:t>L'écosystème scientifique qui se met en place, se doublera d'un écosystème entrepreneurial. Car le supercalculateur va attirer les entreprises qui pourront louer du temps de calcul pour développer leurs produits.</w:t>
+      </w:r>
+      <w:r>
+        <w:rPr>
+          <w:rFonts w:ascii="Times New Roman" w:eastAsia="Times New Roman" w:hAnsi="Times New Roman" w:cs="Times New Roman"/>
+          <w:color w:val="000000"/>
+          <w:sz w:val="24"/>
+          <w:szCs w:val="24"/>
+          <w:lang w:eastAsia="fr-FR"/>
+        </w:rPr>
+        <w:br/>
+        <w:t xml:space="preserve">Francis </w:t>
+      </w:r>
+      <w:proofErr w:type="spellStart"/>
+      <w:r>
+        <w:rPr>
+          <w:rFonts w:ascii="Times New Roman" w:eastAsia="Times New Roman" w:hAnsi="Times New Roman" w:cs="Times New Roman"/>
+          <w:color w:val="000000"/>
+          <w:sz w:val="24"/>
+          <w:szCs w:val="24"/>
+          <w:lang w:eastAsia="fr-FR"/>
+        </w:rPr>
+        <w:t>Meston</w:t>
+      </w:r>
+      <w:proofErr w:type="spellEnd"/>
+      <w:r>
+        <w:rPr>
+          <w:rFonts w:ascii="Times New Roman" w:eastAsia="Times New Roman" w:hAnsi="Times New Roman" w:cs="Times New Roman"/>
+          <w:color w:val="000000"/>
+          <w:sz w:val="24"/>
+          <w:szCs w:val="24"/>
+          <w:lang w:eastAsia="fr-FR"/>
+        </w:rPr>
+        <w:t>. « </w:t>
+      </w:r>
+      <w:r>
+        <w:rPr>
+          <w:rFonts w:ascii="Times New Roman" w:eastAsia="Times New Roman" w:hAnsi="Times New Roman" w:cs="Times New Roman"/>
+          <w:i/>
+          <w:iCs/>
+          <w:color w:val="000000"/>
+          <w:sz w:val="24"/>
+          <w:szCs w:val="24"/>
+          <w:lang w:eastAsia="fr-FR"/>
+        </w:rPr>
         <w:t>Autour de cette machine, vous avez les centres de recherche, les startups qui peuvent l'utiliser, les industriels et les entreprises. Le mot clé, c'est le mot "écosystème", à la fois créateur de croissance économique et créateur d'emplois. Et surtout, il existera une capacité à fixer les savoir-faire locaux et à attirer les compétences.</w:t>
       </w:r>
       <w:r>
@@ -3062,6 +3318,7 @@
       </w:r>
     </w:p>
     <w:sectPr>
+      <w:headerReference w:type="default" r:id="rId17"/>
       <w:pgSz w:w="12240" w:h="15840"/>
       <w:pgMar w:top="1417" w:right="1417" w:bottom="1417" w:left="1417" w:header="708" w:footer="708" w:gutter="0"/>
       <w:cols w:space="708"/>
@@ -3119,6 +3376,32 @@
     </w:p>
   </w:footnote>
 </w:footnotes>
+</file>
+
+<file path=word/header1.xml><?xml version="1.0" encoding="utf-8"?>
+<w:hdr xmlns:wpc="http://schemas.microsoft.com/office/word/2010/wordprocessingCanvas" xmlns:cx="http://schemas.microsoft.com/office/drawing/2014/chartex" xmlns:mc="http://schemas.openxmlformats.org/markup-compatibility/2006" xmlns:o="urn:schemas-microsoft-com:office:office" xmlns:r="http://schemas.openxmlformats.org/officeDocument/2006/relationships" xmlns:m="http://schemas.openxmlformats.org/officeDocument/2006/math" xmlns:v="urn:schemas-microsoft-com:vml" xmlns:wp14="http://schemas.microsoft.com/office/word/2010/wordprocessingDrawing" xmlns:wp="http://schemas.openxmlformats.org/drawingml/2006/wordprocessingDrawing" xmlns:w10="urn:schemas-microsoft-com:office:word" xmlns:w="http://schemas.openxmlformats.org/wordprocessingml/2006/main" xmlns:w14="http://schemas.microsoft.com/office/word/2010/wordml" xmlns:w15="http://schemas.microsoft.com/office/word/2012/wordml" xmlns:w16se="http://schemas.microsoft.com/office/word/2015/wordml/symex" xmlns:wpg="http://schemas.microsoft.com/office/word/2010/wordprocessingGroup" xmlns:wpi="http://schemas.microsoft.com/office/word/2010/wordprocessingInk" xmlns:wne="http://schemas.microsoft.com/office/word/2006/wordml" xmlns:wps="http://schemas.microsoft.com/office/word/2010/wordprocessingShape" mc:Ignorable="w14 w15 w16se wp14">
+  <w:p>
+    <w:pPr>
+      <w:pStyle w:val="En-tte"/>
+      <w:jc w:val="center"/>
+      <w:rPr>
+        <w:rFonts w:ascii="Times New Roman" w:hAnsi="Times New Roman" w:cs="Times New Roman"/>
+        <w:b/>
+        <w:sz w:val="28"/>
+        <w:szCs w:val="28"/>
+      </w:rPr>
+    </w:pPr>
+    <w:r>
+      <w:rPr>
+        <w:rFonts w:ascii="Times New Roman" w:hAnsi="Times New Roman" w:cs="Times New Roman"/>
+        <w:b/>
+        <w:sz w:val="28"/>
+        <w:szCs w:val="28"/>
+      </w:rPr>
+      <w:t>MISE EN PLACE D’UN DATACENTER</w:t>
+    </w:r>
+  </w:p>
+</w:hdr>
 </file>
 
 <file path=word/numbering.xml><?xml version="1.0" encoding="utf-8"?>

</xml_diff>